<commit_message>
1 & 3 & 5
</commit_message>
<xml_diff>
--- a/Questões_Serie2_SI.docx
+++ b/Questões_Serie2_SI.docx
@@ -632,7 +632,6 @@
         </w:rPr>
         <w:t xml:space="preserve">que o torna suscetível a ataques baseados no de </w:t>
       </w:r>
-      <w:proofErr w:type="spellStart"/>
       <w:r>
         <w:rPr>
           <w:rFonts w:ascii="CMTI10" w:hAnsi="CMTI10" w:cs="CMTI10"/>
@@ -642,7 +641,6 @@
         </w:rPr>
         <w:t>Vaudenay</w:t>
       </w:r>
-      <w:proofErr w:type="spellEnd"/>
       <w:r>
         <w:rPr>
           <w:rFonts w:ascii="CMR10" w:hAnsi="CMR10" w:cs="CMR10"/>
@@ -720,25 +718,7 @@
           <w:sz w:val="24"/>
           <w:szCs w:val="24"/>
         </w:rPr>
-        <w:t xml:space="preserve"> que o torna vulnerável aos ataques baseados no de </w:t>
-      </w:r>
-      <w:proofErr w:type="spellStart"/>
-      <w:r>
-        <w:rPr>
-          <w:rFonts w:ascii="CMR10" w:hAnsi="CMR10" w:cs="CMR10"/>
-          <w:sz w:val="24"/>
-          <w:szCs w:val="24"/>
-        </w:rPr>
-        <w:t>Vaudenay</w:t>
-      </w:r>
-      <w:proofErr w:type="spellEnd"/>
-      <w:r>
-        <w:rPr>
-          <w:rFonts w:ascii="CMR10" w:hAnsi="CMR10" w:cs="CMR10"/>
-          <w:sz w:val="24"/>
-          <w:szCs w:val="24"/>
-        </w:rPr>
-        <w:t xml:space="preserve">. </w:t>
+        <w:t xml:space="preserve"> que o torna vulnerável aos ataques baseados no de Vaudenay. </w:t>
       </w:r>
       <w:r>
         <w:rPr>
@@ -858,18 +838,8 @@
           <w:sz w:val="24"/>
           <w:szCs w:val="24"/>
         </w:rPr>
-        <w:t xml:space="preserve"> um ataque a cada </w:t>
-      </w:r>
-      <w:proofErr w:type="spellStart"/>
-      <w:r>
-        <w:rPr>
-          <w:rFonts w:ascii="CMR10" w:hAnsi="CMR10" w:cs="CMR10"/>
-          <w:sz w:val="24"/>
-          <w:szCs w:val="24"/>
-        </w:rPr>
-        <w:t>downgrade</w:t>
-      </w:r>
-      <w:proofErr w:type="spellEnd"/>
+        <w:t xml:space="preserve"> um ataque a cada downgrade</w:t>
+      </w:r>
       <w:r>
         <w:rPr>
           <w:rFonts w:ascii="CMR10" w:hAnsi="CMR10" w:cs="CMR10"/>
@@ -1418,18 +1388,8 @@
           <w:sz w:val="24"/>
           <w:szCs w:val="24"/>
         </w:rPr>
-        <w:t>.</w:t>
-      </w:r>
-      <w:proofErr w:type="spellStart"/>
-      <w:r>
-        <w:rPr>
-          <w:rFonts w:ascii="Calibri" w:hAnsi="Calibri" w:cs="Calibri"/>
-          <w:sz w:val="24"/>
-          <w:szCs w:val="24"/>
-        </w:rPr>
-        <w:t xml:space="preserve"> </w:t>
-      </w:r>
-      <w:proofErr w:type="spellEnd"/>
+        <w:t xml:space="preserve">. </w:t>
+      </w:r>
     </w:p>
     <w:p>
       <w:pPr>
@@ -1714,1360 +1674,19 @@
     </w:p>
     <w:p>
       <w:pPr>
-        <w:pStyle w:val="HTMLpr-formatado"/>
-        <w:rPr>
-          <w:color w:val="000000"/>
-          <w:highlight w:val="magenta"/>
-          <w:lang w:val="en-GB"/>
-        </w:rPr>
-      </w:pPr>
-      <w:r>
-        <w:rPr>
-          <w:color w:val="000000"/>
-          <w:highlight w:val="magenta"/>
-          <w:lang w:val="en-GB"/>
-        </w:rPr>
-        <w:t>In the traditional client-server authentication model, the client</w:t>
-      </w:r>
-    </w:p>
-    <w:p>
-      <w:pPr>
-        <w:pStyle w:val="HTMLpr-formatado"/>
-        <w:rPr>
-          <w:color w:val="000000"/>
-          <w:highlight w:val="magenta"/>
-          <w:lang w:val="en-GB"/>
-        </w:rPr>
-      </w:pPr>
-      <w:r>
-        <w:rPr>
-          <w:color w:val="000000"/>
-          <w:highlight w:val="magenta"/>
-          <w:lang w:val="en-GB"/>
-        </w:rPr>
-        <w:t xml:space="preserve">   requests an access-restricted resource (protected resource) on the</w:t>
-      </w:r>
-    </w:p>
-    <w:p>
-      <w:pPr>
-        <w:pStyle w:val="HTMLpr-formatado"/>
-        <w:rPr>
-          <w:color w:val="000000"/>
-          <w:highlight w:val="magenta"/>
-          <w:lang w:val="en-GB"/>
-        </w:rPr>
-      </w:pPr>
-      <w:r>
-        <w:rPr>
-          <w:color w:val="000000"/>
-          <w:highlight w:val="magenta"/>
-          <w:lang w:val="en-GB"/>
-        </w:rPr>
-        <w:t xml:space="preserve">   server by authenticating with the server using the resource owner's</w:t>
-      </w:r>
-    </w:p>
-    <w:p>
-      <w:pPr>
-        <w:pStyle w:val="HTMLpr-formatado"/>
-        <w:rPr>
-          <w:color w:val="000000"/>
-          <w:highlight w:val="magenta"/>
-          <w:lang w:val="en-GB"/>
-        </w:rPr>
-      </w:pPr>
-      <w:r>
-        <w:rPr>
-          <w:color w:val="000000"/>
-          <w:highlight w:val="magenta"/>
-          <w:lang w:val="en-GB"/>
-        </w:rPr>
-        <w:t xml:space="preserve">   credentials.  </w:t>
-      </w:r>
-      <w:proofErr w:type="gramStart"/>
-      <w:r>
-        <w:rPr>
-          <w:color w:val="000000"/>
-          <w:highlight w:val="magenta"/>
-          <w:lang w:val="en-GB"/>
-        </w:rPr>
-        <w:t>In order to</w:t>
-      </w:r>
-      <w:proofErr w:type="gramEnd"/>
-      <w:r>
-        <w:rPr>
-          <w:color w:val="000000"/>
-          <w:highlight w:val="magenta"/>
-          <w:lang w:val="en-GB"/>
-        </w:rPr>
-        <w:t xml:space="preserve"> provide third-party applications access to</w:t>
-      </w:r>
-    </w:p>
-    <w:p>
-      <w:pPr>
-        <w:pStyle w:val="HTMLpr-formatado"/>
-        <w:rPr>
-          <w:color w:val="000000"/>
-          <w:highlight w:val="magenta"/>
-          <w:lang w:val="en-GB"/>
-        </w:rPr>
-      </w:pPr>
-      <w:r>
-        <w:rPr>
-          <w:color w:val="000000"/>
-          <w:highlight w:val="magenta"/>
-          <w:lang w:val="en-GB"/>
-        </w:rPr>
-        <w:t xml:space="preserve">   restricted resources, the resource owner shares its credentials with</w:t>
-      </w:r>
-    </w:p>
-    <w:p>
-      <w:pPr>
-        <w:pStyle w:val="HTMLpr-formatado"/>
-        <w:rPr>
-          <w:color w:val="000000"/>
-          <w:highlight w:val="magenta"/>
-          <w:lang w:val="en-GB"/>
-        </w:rPr>
-      </w:pPr>
-      <w:r>
-        <w:rPr>
-          <w:color w:val="000000"/>
-          <w:highlight w:val="magenta"/>
-          <w:lang w:val="en-GB"/>
-        </w:rPr>
-        <w:t xml:space="preserve">   the third party.  This creates several problems and limitations:</w:t>
-      </w:r>
-    </w:p>
-    <w:p>
-      <w:pPr>
-        <w:pStyle w:val="HTMLpr-formatado"/>
-        <w:rPr>
-          <w:color w:val="000000"/>
-          <w:highlight w:val="magenta"/>
-          <w:lang w:val="en-GB"/>
-        </w:rPr>
-      </w:pPr>
-    </w:p>
-    <w:p>
-      <w:pPr>
-        <w:pStyle w:val="HTMLpr-formatado"/>
-        <w:rPr>
-          <w:color w:val="000000"/>
-          <w:highlight w:val="magenta"/>
-          <w:lang w:val="en-GB"/>
-        </w:rPr>
-      </w:pPr>
-      <w:r>
-        <w:rPr>
-          <w:color w:val="000000"/>
-          <w:highlight w:val="magenta"/>
-          <w:lang w:val="en-GB"/>
-        </w:rPr>
-        <w:t xml:space="preserve">   </w:t>
-      </w:r>
-      <w:proofErr w:type="gramStart"/>
-      <w:r>
-        <w:rPr>
-          <w:color w:val="000000"/>
-          <w:highlight w:val="magenta"/>
-          <w:lang w:val="en-GB"/>
-        </w:rPr>
-        <w:t>o  Third</w:t>
-      </w:r>
-      <w:proofErr w:type="gramEnd"/>
-      <w:r>
-        <w:rPr>
-          <w:color w:val="000000"/>
-          <w:highlight w:val="magenta"/>
-          <w:lang w:val="en-GB"/>
-        </w:rPr>
-        <w:t>-party applications are required to store the resource</w:t>
-      </w:r>
-    </w:p>
-    <w:p>
-      <w:pPr>
-        <w:pStyle w:val="HTMLpr-formatado"/>
-        <w:rPr>
-          <w:color w:val="000000"/>
-          <w:highlight w:val="magenta"/>
-          <w:lang w:val="en-GB"/>
-        </w:rPr>
-      </w:pPr>
-      <w:r>
-        <w:rPr>
-          <w:color w:val="000000"/>
-          <w:highlight w:val="magenta"/>
-          <w:lang w:val="en-GB"/>
-        </w:rPr>
-        <w:t xml:space="preserve">      owner's credentials for future use, typically a password in</w:t>
-      </w:r>
-    </w:p>
-    <w:p>
-      <w:pPr>
-        <w:pStyle w:val="HTMLpr-formatado"/>
-        <w:rPr>
-          <w:color w:val="000000"/>
-          <w:highlight w:val="magenta"/>
-          <w:lang w:val="en-GB"/>
-        </w:rPr>
-      </w:pPr>
-      <w:r>
-        <w:rPr>
-          <w:color w:val="000000"/>
-          <w:highlight w:val="magenta"/>
-          <w:lang w:val="en-GB"/>
-        </w:rPr>
-        <w:t xml:space="preserve">      clear-text.</w:t>
-      </w:r>
-    </w:p>
-    <w:p>
-      <w:pPr>
-        <w:pStyle w:val="HTMLpr-formatado"/>
-        <w:rPr>
-          <w:color w:val="000000"/>
-          <w:highlight w:val="magenta"/>
-          <w:lang w:val="en-GB"/>
-        </w:rPr>
-      </w:pPr>
-    </w:p>
-    <w:p>
-      <w:pPr>
-        <w:pStyle w:val="HTMLpr-formatado"/>
-        <w:rPr>
-          <w:color w:val="000000"/>
-          <w:highlight w:val="magenta"/>
-          <w:lang w:val="en-GB"/>
-        </w:rPr>
-      </w:pPr>
-      <w:r>
-        <w:rPr>
-          <w:color w:val="000000"/>
-          <w:highlight w:val="magenta"/>
-          <w:lang w:val="en-GB"/>
-        </w:rPr>
-        <w:t xml:space="preserve">   </w:t>
-      </w:r>
-      <w:proofErr w:type="gramStart"/>
-      <w:r>
-        <w:rPr>
-          <w:color w:val="000000"/>
-          <w:highlight w:val="magenta"/>
-          <w:lang w:val="en-GB"/>
-        </w:rPr>
-        <w:t>o  Servers</w:t>
-      </w:r>
-      <w:proofErr w:type="gramEnd"/>
-      <w:r>
-        <w:rPr>
-          <w:color w:val="000000"/>
-          <w:highlight w:val="magenta"/>
-          <w:lang w:val="en-GB"/>
-        </w:rPr>
-        <w:t xml:space="preserve"> are required to support password authentication, despite</w:t>
-      </w:r>
-    </w:p>
-    <w:p>
-      <w:pPr>
-        <w:pStyle w:val="HTMLpr-formatado"/>
-        <w:rPr>
-          <w:color w:val="000000"/>
-          <w:highlight w:val="magenta"/>
-          <w:lang w:val="en-GB"/>
-        </w:rPr>
-      </w:pPr>
-      <w:r>
-        <w:rPr>
-          <w:color w:val="000000"/>
-          <w:highlight w:val="magenta"/>
-          <w:lang w:val="en-GB"/>
-        </w:rPr>
-        <w:t xml:space="preserve">      the security weaknesses inherent in passwords.</w:t>
-      </w:r>
-    </w:p>
-    <w:p>
-      <w:pPr>
-        <w:pStyle w:val="HTMLpr-formatado"/>
-        <w:rPr>
-          <w:color w:val="000000"/>
-          <w:highlight w:val="magenta"/>
-          <w:lang w:val="en-GB"/>
-        </w:rPr>
-      </w:pPr>
-    </w:p>
-    <w:p>
-      <w:pPr>
-        <w:pStyle w:val="HTMLpr-formatado"/>
-        <w:rPr>
-          <w:color w:val="000000"/>
-          <w:highlight w:val="magenta"/>
-          <w:lang w:val="en-GB"/>
-        </w:rPr>
-      </w:pPr>
-      <w:r>
-        <w:rPr>
-          <w:color w:val="000000"/>
-          <w:highlight w:val="magenta"/>
-          <w:lang w:val="en-GB"/>
-        </w:rPr>
-        <w:t xml:space="preserve">   </w:t>
-      </w:r>
-      <w:proofErr w:type="gramStart"/>
-      <w:r>
-        <w:rPr>
-          <w:color w:val="000000"/>
-          <w:highlight w:val="magenta"/>
-          <w:lang w:val="en-GB"/>
-        </w:rPr>
-        <w:t>o  Third</w:t>
-      </w:r>
-      <w:proofErr w:type="gramEnd"/>
-      <w:r>
-        <w:rPr>
-          <w:color w:val="000000"/>
-          <w:highlight w:val="magenta"/>
-          <w:lang w:val="en-GB"/>
-        </w:rPr>
-        <w:t>-party applications gain overly broad access to the resource</w:t>
-      </w:r>
-    </w:p>
-    <w:p>
-      <w:pPr>
-        <w:pStyle w:val="HTMLpr-formatado"/>
-        <w:rPr>
-          <w:color w:val="000000"/>
-          <w:highlight w:val="magenta"/>
-          <w:lang w:val="en-GB"/>
-        </w:rPr>
-      </w:pPr>
-      <w:r>
-        <w:rPr>
-          <w:color w:val="000000"/>
-          <w:highlight w:val="magenta"/>
-          <w:lang w:val="en-GB"/>
-        </w:rPr>
-        <w:t xml:space="preserve">      owner's protected resources, leaving resource owners without any</w:t>
-      </w:r>
-    </w:p>
-    <w:p>
-      <w:pPr>
-        <w:pStyle w:val="HTMLpr-formatado"/>
-        <w:rPr>
-          <w:color w:val="000000"/>
-          <w:highlight w:val="magenta"/>
-          <w:lang w:val="en-GB"/>
-        </w:rPr>
-      </w:pPr>
-      <w:r>
-        <w:rPr>
-          <w:color w:val="000000"/>
-          <w:highlight w:val="magenta"/>
-          <w:lang w:val="en-GB"/>
-        </w:rPr>
-        <w:t xml:space="preserve">      ability to restrict duration or access to a limited subset of</w:t>
-      </w:r>
-    </w:p>
-    <w:p>
-      <w:pPr>
-        <w:pStyle w:val="HTMLpr-formatado"/>
-        <w:rPr>
-          <w:color w:val="000000"/>
-          <w:highlight w:val="magenta"/>
-          <w:lang w:val="en-GB"/>
-        </w:rPr>
-      </w:pPr>
-      <w:r>
-        <w:rPr>
-          <w:color w:val="000000"/>
-          <w:highlight w:val="magenta"/>
-          <w:lang w:val="en-GB"/>
-        </w:rPr>
-        <w:t xml:space="preserve">      resources.</w:t>
-      </w:r>
-    </w:p>
-    <w:p>
-      <w:pPr>
-        <w:pStyle w:val="HTMLpr-formatado"/>
-        <w:rPr>
-          <w:color w:val="000000"/>
-          <w:highlight w:val="magenta"/>
-          <w:lang w:val="en-GB"/>
-        </w:rPr>
-      </w:pPr>
-    </w:p>
-    <w:p>
-      <w:pPr>
-        <w:pStyle w:val="HTMLpr-formatado"/>
-        <w:rPr>
-          <w:color w:val="000000"/>
-          <w:highlight w:val="magenta"/>
-          <w:lang w:val="en-GB"/>
-        </w:rPr>
-      </w:pPr>
-      <w:r>
-        <w:rPr>
-          <w:color w:val="000000"/>
-          <w:highlight w:val="magenta"/>
-          <w:lang w:val="en-GB"/>
-        </w:rPr>
-        <w:t xml:space="preserve">   </w:t>
-      </w:r>
-      <w:proofErr w:type="gramStart"/>
-      <w:r>
-        <w:rPr>
-          <w:color w:val="000000"/>
-          <w:highlight w:val="magenta"/>
-          <w:lang w:val="en-GB"/>
-        </w:rPr>
-        <w:t>o  Resource</w:t>
-      </w:r>
-      <w:proofErr w:type="gramEnd"/>
-      <w:r>
-        <w:rPr>
-          <w:color w:val="000000"/>
-          <w:highlight w:val="magenta"/>
-          <w:lang w:val="en-GB"/>
-        </w:rPr>
-        <w:t xml:space="preserve"> owners cannot revoke access to an individual third party</w:t>
-      </w:r>
-    </w:p>
-    <w:p>
-      <w:pPr>
-        <w:pStyle w:val="HTMLpr-formatado"/>
-        <w:rPr>
-          <w:color w:val="000000"/>
-          <w:highlight w:val="magenta"/>
-          <w:lang w:val="en-GB"/>
-        </w:rPr>
-      </w:pPr>
-      <w:r>
-        <w:rPr>
-          <w:color w:val="000000"/>
-          <w:highlight w:val="magenta"/>
-          <w:lang w:val="en-GB"/>
-        </w:rPr>
-        <w:t xml:space="preserve">      without revoking access to all third parties, and must do so by</w:t>
-      </w:r>
-    </w:p>
-    <w:p>
-      <w:pPr>
-        <w:pStyle w:val="HTMLpr-formatado"/>
-        <w:rPr>
-          <w:color w:val="000000"/>
-          <w:highlight w:val="magenta"/>
-          <w:lang w:val="en-GB"/>
-        </w:rPr>
-      </w:pPr>
-      <w:r>
-        <w:rPr>
-          <w:color w:val="000000"/>
-          <w:highlight w:val="magenta"/>
-          <w:lang w:val="en-GB"/>
-        </w:rPr>
-        <w:t xml:space="preserve">      changing the third party's password.</w:t>
-      </w:r>
-    </w:p>
-    <w:p>
-      <w:pPr>
-        <w:pStyle w:val="HTMLpr-formatado"/>
-        <w:rPr>
-          <w:color w:val="000000"/>
-          <w:highlight w:val="magenta"/>
-          <w:lang w:val="en-GB"/>
-        </w:rPr>
-      </w:pPr>
-    </w:p>
-    <w:p>
-      <w:pPr>
-        <w:pStyle w:val="HTMLpr-formatado"/>
-        <w:rPr>
-          <w:color w:val="000000"/>
-          <w:highlight w:val="magenta"/>
-          <w:lang w:val="en-GB"/>
-        </w:rPr>
-      </w:pPr>
-    </w:p>
-    <w:p>
-      <w:pPr>
-        <w:pStyle w:val="HTMLpr-formatado"/>
-        <w:rPr>
-          <w:color w:val="000000"/>
-          <w:highlight w:val="magenta"/>
-          <w:lang w:val="en-GB"/>
-        </w:rPr>
-      </w:pPr>
-      <w:r>
-        <w:rPr>
-          <w:color w:val="000000"/>
-          <w:highlight w:val="magenta"/>
-          <w:lang w:val="en-GB"/>
-        </w:rPr>
-        <w:t xml:space="preserve">   </w:t>
-      </w:r>
-      <w:proofErr w:type="gramStart"/>
-      <w:r>
-        <w:rPr>
-          <w:color w:val="000000"/>
-          <w:highlight w:val="magenta"/>
-          <w:lang w:val="en-GB"/>
-        </w:rPr>
-        <w:t>o  Compromise</w:t>
-      </w:r>
-      <w:proofErr w:type="gramEnd"/>
-      <w:r>
-        <w:rPr>
-          <w:color w:val="000000"/>
-          <w:highlight w:val="magenta"/>
-          <w:lang w:val="en-GB"/>
-        </w:rPr>
-        <w:t xml:space="preserve"> of any third-party application results in compromise of</w:t>
-      </w:r>
-    </w:p>
-    <w:p>
-      <w:pPr>
-        <w:pStyle w:val="HTMLpr-formatado"/>
-        <w:rPr>
-          <w:color w:val="000000"/>
-          <w:highlight w:val="magenta"/>
-          <w:lang w:val="en-GB"/>
-        </w:rPr>
-      </w:pPr>
-      <w:r>
-        <w:rPr>
-          <w:color w:val="000000"/>
-          <w:highlight w:val="magenta"/>
-          <w:lang w:val="en-GB"/>
-        </w:rPr>
-        <w:t xml:space="preserve">      the end-user's password and </w:t>
-      </w:r>
-      <w:proofErr w:type="gramStart"/>
-      <w:r>
-        <w:rPr>
-          <w:color w:val="000000"/>
-          <w:highlight w:val="magenta"/>
-          <w:lang w:val="en-GB"/>
-        </w:rPr>
-        <w:t>all of</w:t>
-      </w:r>
-      <w:proofErr w:type="gramEnd"/>
-      <w:r>
-        <w:rPr>
-          <w:color w:val="000000"/>
-          <w:highlight w:val="magenta"/>
-          <w:lang w:val="en-GB"/>
-        </w:rPr>
-        <w:t xml:space="preserve"> the data protected by that</w:t>
-      </w:r>
-    </w:p>
-    <w:p>
-      <w:pPr>
-        <w:pStyle w:val="HTMLpr-formatado"/>
-        <w:rPr>
-          <w:color w:val="000000"/>
-          <w:highlight w:val="magenta"/>
-          <w:lang w:val="en-GB"/>
-        </w:rPr>
-      </w:pPr>
-      <w:r>
-        <w:rPr>
-          <w:color w:val="000000"/>
-          <w:highlight w:val="magenta"/>
-          <w:lang w:val="en-GB"/>
-        </w:rPr>
-        <w:t xml:space="preserve">      password.</w:t>
-      </w:r>
-    </w:p>
-    <w:p>
-      <w:pPr>
-        <w:pStyle w:val="HTMLpr-formatado"/>
-        <w:rPr>
-          <w:color w:val="000000"/>
-          <w:highlight w:val="magenta"/>
-          <w:lang w:val="en-GB"/>
-        </w:rPr>
-      </w:pPr>
-    </w:p>
-    <w:p>
-      <w:pPr>
-        <w:pStyle w:val="HTMLpr-formatado"/>
-        <w:rPr>
-          <w:color w:val="000000"/>
-          <w:highlight w:val="magenta"/>
-          <w:lang w:val="en-GB"/>
-        </w:rPr>
-      </w:pPr>
-      <w:r>
-        <w:rPr>
-          <w:color w:val="000000"/>
-          <w:highlight w:val="magenta"/>
-          <w:lang w:val="en-GB"/>
-        </w:rPr>
-        <w:t xml:space="preserve">   OAuth addresses these issues by introducing an authorization layer</w:t>
-      </w:r>
-    </w:p>
-    <w:p>
-      <w:pPr>
-        <w:pStyle w:val="HTMLpr-formatado"/>
-        <w:rPr>
-          <w:color w:val="000000"/>
-          <w:highlight w:val="magenta"/>
-          <w:lang w:val="en-GB"/>
-        </w:rPr>
-      </w:pPr>
-      <w:r>
-        <w:rPr>
-          <w:color w:val="000000"/>
-          <w:highlight w:val="magenta"/>
-          <w:lang w:val="en-GB"/>
-        </w:rPr>
-        <w:t xml:space="preserve">   and separating the role of the client from that of the resource</w:t>
-      </w:r>
-    </w:p>
-    <w:p>
-      <w:pPr>
-        <w:pStyle w:val="HTMLpr-formatado"/>
-        <w:rPr>
-          <w:color w:val="000000"/>
-          <w:highlight w:val="magenta"/>
-          <w:lang w:val="en-GB"/>
-        </w:rPr>
-      </w:pPr>
-      <w:r>
-        <w:rPr>
-          <w:color w:val="000000"/>
-          <w:highlight w:val="magenta"/>
-          <w:lang w:val="en-GB"/>
-        </w:rPr>
-        <w:t xml:space="preserve">   owner.  In OAuth, the client requests access to resources controlled</w:t>
-      </w:r>
-    </w:p>
-    <w:p>
-      <w:pPr>
-        <w:pStyle w:val="HTMLpr-formatado"/>
-        <w:rPr>
-          <w:color w:val="000000"/>
-          <w:highlight w:val="magenta"/>
-          <w:lang w:val="en-GB"/>
-        </w:rPr>
-      </w:pPr>
-      <w:r>
-        <w:rPr>
-          <w:color w:val="000000"/>
-          <w:highlight w:val="magenta"/>
-          <w:lang w:val="en-GB"/>
-        </w:rPr>
-        <w:t xml:space="preserve">   by the resource owner and hosted by the resource server, and is</w:t>
-      </w:r>
-    </w:p>
-    <w:p>
-      <w:pPr>
-        <w:pStyle w:val="HTMLpr-formatado"/>
-        <w:rPr>
-          <w:color w:val="000000"/>
-          <w:highlight w:val="magenta"/>
-          <w:lang w:val="en-GB"/>
-        </w:rPr>
-      </w:pPr>
-      <w:r>
-        <w:rPr>
-          <w:color w:val="000000"/>
-          <w:highlight w:val="magenta"/>
-          <w:lang w:val="en-GB"/>
-        </w:rPr>
-        <w:t xml:space="preserve">   issued a different set of credentials than those of the resource</w:t>
-      </w:r>
-    </w:p>
-    <w:p>
-      <w:pPr>
-        <w:pStyle w:val="HTMLpr-formatado"/>
-        <w:rPr>
-          <w:color w:val="000000"/>
-          <w:highlight w:val="magenta"/>
-          <w:lang w:val="en-GB"/>
-        </w:rPr>
-      </w:pPr>
-      <w:r>
-        <w:rPr>
-          <w:color w:val="000000"/>
-          <w:highlight w:val="magenta"/>
-          <w:lang w:val="en-GB"/>
-        </w:rPr>
-        <w:t xml:space="preserve">   owner.</w:t>
-      </w:r>
-    </w:p>
-    <w:p>
-      <w:pPr>
-        <w:pStyle w:val="HTMLpr-formatado"/>
-        <w:rPr>
-          <w:color w:val="000000"/>
-          <w:highlight w:val="magenta"/>
-          <w:lang w:val="en-GB"/>
-        </w:rPr>
-      </w:pPr>
-    </w:p>
-    <w:p>
-      <w:pPr>
-        <w:pStyle w:val="HTMLpr-formatado"/>
-        <w:rPr>
-          <w:color w:val="000000"/>
-          <w:highlight w:val="magenta"/>
-          <w:lang w:val="en-GB"/>
-        </w:rPr>
-      </w:pPr>
-      <w:r>
-        <w:rPr>
-          <w:color w:val="000000"/>
-          <w:highlight w:val="magenta"/>
-          <w:lang w:val="en-GB"/>
-        </w:rPr>
-        <w:t xml:space="preserve">   Instead of using the resource owner's credentials to access protected</w:t>
-      </w:r>
-    </w:p>
-    <w:p>
-      <w:pPr>
-        <w:pStyle w:val="HTMLpr-formatado"/>
-        <w:rPr>
-          <w:color w:val="000000"/>
-          <w:highlight w:val="magenta"/>
-          <w:lang w:val="en-GB"/>
-        </w:rPr>
-      </w:pPr>
-      <w:r>
-        <w:rPr>
-          <w:color w:val="000000"/>
-          <w:highlight w:val="magenta"/>
-          <w:lang w:val="en-GB"/>
-        </w:rPr>
-        <w:lastRenderedPageBreak/>
-        <w:t xml:space="preserve">   resources, the client obtains an access token -- a string denoting a</w:t>
-      </w:r>
-    </w:p>
-    <w:p>
-      <w:pPr>
-        <w:pStyle w:val="HTMLpr-formatado"/>
-        <w:rPr>
-          <w:color w:val="000000"/>
-          <w:highlight w:val="magenta"/>
-          <w:lang w:val="en-GB"/>
-        </w:rPr>
-      </w:pPr>
-      <w:r>
-        <w:rPr>
-          <w:color w:val="000000"/>
-          <w:highlight w:val="magenta"/>
-          <w:lang w:val="en-GB"/>
-        </w:rPr>
-        <w:t xml:space="preserve">   specific scope, lifetime, and other access attributes.  Access tokens</w:t>
-      </w:r>
-    </w:p>
-    <w:p>
-      <w:pPr>
-        <w:pStyle w:val="HTMLpr-formatado"/>
-        <w:rPr>
-          <w:color w:val="000000"/>
-          <w:highlight w:val="magenta"/>
-          <w:lang w:val="en-GB"/>
-        </w:rPr>
-      </w:pPr>
-      <w:r>
-        <w:rPr>
-          <w:color w:val="000000"/>
-          <w:highlight w:val="magenta"/>
-          <w:lang w:val="en-GB"/>
-        </w:rPr>
-        <w:t xml:space="preserve">   are issued to third-party clients by an authorization server with the</w:t>
-      </w:r>
-    </w:p>
-    <w:p>
-      <w:pPr>
-        <w:pStyle w:val="HTMLpr-formatado"/>
-        <w:rPr>
-          <w:color w:val="000000"/>
-          <w:highlight w:val="magenta"/>
-          <w:lang w:val="en-GB"/>
-        </w:rPr>
-      </w:pPr>
-      <w:r>
-        <w:rPr>
-          <w:color w:val="000000"/>
-          <w:highlight w:val="magenta"/>
-          <w:lang w:val="en-GB"/>
-        </w:rPr>
-        <w:t xml:space="preserve">   approval of the resource owner.  The client uses the access token to</w:t>
-      </w:r>
-    </w:p>
-    <w:p>
-      <w:pPr>
-        <w:pStyle w:val="HTMLpr-formatado"/>
-        <w:rPr>
-          <w:color w:val="000000"/>
-          <w:highlight w:val="magenta"/>
-          <w:lang w:val="en-GB"/>
-        </w:rPr>
-      </w:pPr>
-      <w:r>
-        <w:rPr>
-          <w:color w:val="000000"/>
-          <w:highlight w:val="magenta"/>
-          <w:lang w:val="en-GB"/>
-        </w:rPr>
-        <w:t xml:space="preserve">   access the protected resources hosted by the resource server.</w:t>
-      </w:r>
-    </w:p>
-    <w:p>
-      <w:pPr>
-        <w:pStyle w:val="HTMLpr-formatado"/>
-        <w:rPr>
-          <w:color w:val="000000"/>
-          <w:highlight w:val="magenta"/>
-          <w:lang w:val="en-GB"/>
-        </w:rPr>
-      </w:pPr>
-    </w:p>
-    <w:p>
-      <w:pPr>
-        <w:pStyle w:val="HTMLpr-formatado"/>
-        <w:rPr>
-          <w:color w:val="000000"/>
-          <w:highlight w:val="magenta"/>
-          <w:lang w:val="en-GB"/>
-        </w:rPr>
-      </w:pPr>
-      <w:r>
-        <w:rPr>
-          <w:color w:val="000000"/>
-          <w:highlight w:val="magenta"/>
-          <w:lang w:val="en-GB"/>
-        </w:rPr>
-        <w:t xml:space="preserve">   For example, an end-user (resource owner) can grant a printing</w:t>
-      </w:r>
-    </w:p>
-    <w:p>
-      <w:pPr>
-        <w:pStyle w:val="HTMLpr-formatado"/>
-        <w:rPr>
-          <w:color w:val="000000"/>
-          <w:highlight w:val="magenta"/>
-          <w:lang w:val="en-GB"/>
-        </w:rPr>
-      </w:pPr>
-      <w:r>
-        <w:rPr>
-          <w:color w:val="000000"/>
-          <w:highlight w:val="magenta"/>
-          <w:lang w:val="en-GB"/>
-        </w:rPr>
-        <w:t xml:space="preserve">   service (client) access to her protected photos stored at a photo-</w:t>
-      </w:r>
-    </w:p>
-    <w:p>
-      <w:pPr>
-        <w:pStyle w:val="HTMLpr-formatado"/>
-        <w:rPr>
-          <w:color w:val="000000"/>
-          <w:highlight w:val="magenta"/>
-          <w:lang w:val="en-GB"/>
-        </w:rPr>
-      </w:pPr>
-      <w:r>
-        <w:rPr>
-          <w:color w:val="000000"/>
-          <w:highlight w:val="magenta"/>
-          <w:lang w:val="en-GB"/>
-        </w:rPr>
-        <w:t xml:space="preserve">   sharing service (resource server), without sharing her username and</w:t>
-      </w:r>
-    </w:p>
-    <w:p>
-      <w:pPr>
-        <w:pStyle w:val="HTMLpr-formatado"/>
-        <w:rPr>
-          <w:color w:val="000000"/>
-          <w:highlight w:val="magenta"/>
-          <w:lang w:val="en-GB"/>
-        </w:rPr>
-      </w:pPr>
-      <w:r>
-        <w:rPr>
-          <w:color w:val="000000"/>
-          <w:highlight w:val="magenta"/>
-          <w:lang w:val="en-GB"/>
-        </w:rPr>
-        <w:t xml:space="preserve">   password with the printing service.  Instead, she authenticates</w:t>
-      </w:r>
-    </w:p>
-    <w:p>
-      <w:pPr>
-        <w:pStyle w:val="HTMLpr-formatado"/>
-        <w:rPr>
-          <w:color w:val="000000"/>
-          <w:highlight w:val="magenta"/>
-          <w:lang w:val="en-GB"/>
-        </w:rPr>
-      </w:pPr>
-      <w:r>
-        <w:rPr>
-          <w:color w:val="000000"/>
-          <w:highlight w:val="magenta"/>
-          <w:lang w:val="en-GB"/>
-        </w:rPr>
-        <w:t xml:space="preserve">   directly with a server trusted by the photo-sharing service</w:t>
-      </w:r>
-    </w:p>
-    <w:p>
-      <w:pPr>
-        <w:pStyle w:val="HTMLpr-formatado"/>
-        <w:rPr>
-          <w:color w:val="000000"/>
-          <w:highlight w:val="magenta"/>
-          <w:lang w:val="en-GB"/>
-        </w:rPr>
-      </w:pPr>
-      <w:r>
-        <w:rPr>
-          <w:color w:val="000000"/>
-          <w:highlight w:val="magenta"/>
-          <w:lang w:val="en-GB"/>
-        </w:rPr>
-        <w:t xml:space="preserve">   (authorization server), which issues the printing service delegation-</w:t>
-      </w:r>
-    </w:p>
-    <w:p>
-      <w:pPr>
-        <w:pStyle w:val="HTMLpr-formatado"/>
-        <w:rPr>
-          <w:color w:val="000000"/>
-          <w:highlight w:val="magenta"/>
-          <w:lang w:val="en-GB"/>
-        </w:rPr>
-      </w:pPr>
-      <w:r>
-        <w:rPr>
-          <w:color w:val="000000"/>
-          <w:highlight w:val="magenta"/>
-          <w:lang w:val="en-GB"/>
-        </w:rPr>
-        <w:t xml:space="preserve">   specific credentials (access token).</w:t>
-      </w:r>
-    </w:p>
-    <w:p>
-      <w:pPr>
-        <w:pStyle w:val="HTMLpr-formatado"/>
-        <w:rPr>
-          <w:color w:val="000000"/>
-          <w:highlight w:val="magenta"/>
-          <w:lang w:val="en-GB"/>
-        </w:rPr>
-      </w:pPr>
-    </w:p>
-    <w:p>
-      <w:pPr>
-        <w:pStyle w:val="HTMLpr-formatado"/>
-        <w:rPr>
-          <w:color w:val="000000"/>
-          <w:highlight w:val="magenta"/>
-          <w:lang w:val="en-GB"/>
-        </w:rPr>
-      </w:pPr>
-      <w:r>
-        <w:rPr>
-          <w:color w:val="000000"/>
-          <w:highlight w:val="magenta"/>
-          <w:lang w:val="en-GB"/>
-        </w:rPr>
-        <w:t xml:space="preserve">   This specification is designed for use with HTTP ([</w:t>
-      </w:r>
-      <w:hyperlink r:id="rId9" w:tooltip="&quot;Hypertext Transfer Protocol -- HTTP/1.1&quot;" w:history="1">
-        <w:r>
-          <w:rPr>
-            <w:rStyle w:val="Hiperligao"/>
-            <w:highlight w:val="magenta"/>
-            <w:lang w:val="en-GB"/>
-          </w:rPr>
-          <w:t>RFC2616</w:t>
-        </w:r>
-      </w:hyperlink>
-      <w:r>
-        <w:rPr>
-          <w:color w:val="000000"/>
-          <w:highlight w:val="magenta"/>
-          <w:lang w:val="en-GB"/>
-        </w:rPr>
-        <w:t>]).  The</w:t>
-      </w:r>
-    </w:p>
-    <w:p>
-      <w:pPr>
-        <w:pStyle w:val="HTMLpr-formatado"/>
-        <w:rPr>
-          <w:color w:val="000000"/>
-          <w:highlight w:val="magenta"/>
-          <w:lang w:val="en-GB"/>
-        </w:rPr>
-      </w:pPr>
-      <w:r>
-        <w:rPr>
-          <w:color w:val="000000"/>
-          <w:highlight w:val="magenta"/>
-          <w:lang w:val="en-GB"/>
-        </w:rPr>
-        <w:t xml:space="preserve">   use of OAuth over any protocol other than HTTP is out of scope.</w:t>
-      </w:r>
-    </w:p>
-    <w:p>
-      <w:pPr>
-        <w:pStyle w:val="HTMLpr-formatado"/>
-        <w:rPr>
-          <w:color w:val="000000"/>
-          <w:highlight w:val="magenta"/>
-          <w:lang w:val="en-GB"/>
-        </w:rPr>
-      </w:pPr>
-    </w:p>
-    <w:p>
-      <w:pPr>
-        <w:pStyle w:val="HTMLpr-formatado"/>
-        <w:rPr>
-          <w:color w:val="000000"/>
-          <w:highlight w:val="magenta"/>
-          <w:lang w:val="en-GB"/>
-        </w:rPr>
-      </w:pPr>
-      <w:r>
-        <w:rPr>
-          <w:color w:val="000000"/>
-          <w:highlight w:val="magenta"/>
-          <w:lang w:val="en-GB"/>
-        </w:rPr>
-        <w:t xml:space="preserve">   The OAuth 1.0 protocol ([</w:t>
-      </w:r>
-      <w:hyperlink r:id="rId10" w:tooltip="&quot;The OAuth 1.0 Protocol&quot;" w:history="1">
-        <w:r>
-          <w:rPr>
-            <w:rStyle w:val="Hiperligao"/>
-            <w:highlight w:val="magenta"/>
-            <w:lang w:val="en-GB"/>
-          </w:rPr>
-          <w:t>RFC5849</w:t>
-        </w:r>
-      </w:hyperlink>
-      <w:r>
-        <w:rPr>
-          <w:color w:val="000000"/>
-          <w:highlight w:val="magenta"/>
-          <w:lang w:val="en-GB"/>
-        </w:rPr>
-        <w:t>]), published as an informational</w:t>
-      </w:r>
-    </w:p>
-    <w:p>
-      <w:pPr>
-        <w:pStyle w:val="HTMLpr-formatado"/>
-        <w:rPr>
-          <w:color w:val="000000"/>
-          <w:highlight w:val="magenta"/>
-          <w:lang w:val="en-GB"/>
-        </w:rPr>
-      </w:pPr>
-      <w:r>
-        <w:rPr>
-          <w:color w:val="000000"/>
-          <w:highlight w:val="magenta"/>
-          <w:lang w:val="en-GB"/>
-        </w:rPr>
-        <w:t xml:space="preserve">   document, was the result of a small ad hoc community effort.  This</w:t>
-      </w:r>
-    </w:p>
-    <w:p>
-      <w:pPr>
-        <w:pStyle w:val="HTMLpr-formatado"/>
-        <w:rPr>
-          <w:color w:val="000000"/>
-          <w:highlight w:val="magenta"/>
-          <w:lang w:val="en-GB"/>
-        </w:rPr>
-      </w:pPr>
-      <w:r>
-        <w:rPr>
-          <w:color w:val="000000"/>
-          <w:highlight w:val="magenta"/>
-          <w:lang w:val="en-GB"/>
-        </w:rPr>
-        <w:t xml:space="preserve">   Standards Track specification builds on the OAuth 1.0 deployment</w:t>
-      </w:r>
-    </w:p>
-    <w:p>
-      <w:pPr>
-        <w:pStyle w:val="HTMLpr-formatado"/>
-        <w:rPr>
-          <w:color w:val="000000"/>
-          <w:highlight w:val="magenta"/>
-          <w:lang w:val="en-GB"/>
-        </w:rPr>
-      </w:pPr>
-      <w:r>
-        <w:rPr>
-          <w:color w:val="000000"/>
-          <w:highlight w:val="magenta"/>
-          <w:lang w:val="en-GB"/>
-        </w:rPr>
-        <w:t xml:space="preserve">   experience, as well as additional use cases and extensibility</w:t>
-      </w:r>
-    </w:p>
-    <w:p>
-      <w:pPr>
-        <w:pStyle w:val="HTMLpr-formatado"/>
-        <w:rPr>
-          <w:color w:val="000000"/>
-          <w:highlight w:val="magenta"/>
-          <w:lang w:val="en-GB"/>
-        </w:rPr>
-      </w:pPr>
-      <w:r>
-        <w:rPr>
-          <w:color w:val="000000"/>
-          <w:highlight w:val="magenta"/>
-          <w:lang w:val="en-GB"/>
-        </w:rPr>
-        <w:t xml:space="preserve">   requirements gathered from the wider IETF community.  The OAuth 2.0</w:t>
-      </w:r>
-    </w:p>
-    <w:p>
-      <w:pPr>
-        <w:pStyle w:val="HTMLpr-formatado"/>
-        <w:rPr>
-          <w:color w:val="000000"/>
-          <w:highlight w:val="magenta"/>
-          <w:lang w:val="en-GB"/>
-        </w:rPr>
-      </w:pPr>
-      <w:r>
-        <w:rPr>
-          <w:color w:val="000000"/>
-          <w:highlight w:val="magenta"/>
-          <w:lang w:val="en-GB"/>
-        </w:rPr>
-        <w:t xml:space="preserve">   protocol is not backward compatible with OAuth 1.0.  The two versions</w:t>
-      </w:r>
-    </w:p>
-    <w:p>
-      <w:pPr>
-        <w:pStyle w:val="HTMLpr-formatado"/>
-        <w:rPr>
-          <w:color w:val="000000"/>
-          <w:highlight w:val="magenta"/>
-          <w:lang w:val="en-GB"/>
-        </w:rPr>
-      </w:pPr>
-      <w:r>
-        <w:rPr>
-          <w:color w:val="000000"/>
-          <w:highlight w:val="magenta"/>
-          <w:lang w:val="en-GB"/>
-        </w:rPr>
-        <w:t xml:space="preserve">   may co-exist on the network, and implementations may choose to</w:t>
-      </w:r>
-    </w:p>
-    <w:p>
-      <w:pPr>
-        <w:pStyle w:val="HTMLpr-formatado"/>
-        <w:rPr>
-          <w:color w:val="000000"/>
-          <w:highlight w:val="magenta"/>
-          <w:lang w:val="en-GB"/>
-        </w:rPr>
-      </w:pPr>
-      <w:r>
-        <w:rPr>
-          <w:color w:val="000000"/>
-          <w:highlight w:val="magenta"/>
-          <w:lang w:val="en-GB"/>
-        </w:rPr>
-        <w:t xml:space="preserve">   support both.  However, it is the intention of this specification</w:t>
-      </w:r>
-    </w:p>
-    <w:p>
-      <w:pPr>
-        <w:pStyle w:val="HTMLpr-formatado"/>
-        <w:rPr>
-          <w:color w:val="000000"/>
-          <w:highlight w:val="magenta"/>
-          <w:lang w:val="en-GB"/>
-        </w:rPr>
-      </w:pPr>
-      <w:r>
-        <w:rPr>
-          <w:color w:val="000000"/>
-          <w:highlight w:val="magenta"/>
-          <w:lang w:val="en-GB"/>
-        </w:rPr>
-        <w:t xml:space="preserve">   that new implementations support OAuth 2.0 as specified in this</w:t>
-      </w:r>
-    </w:p>
-    <w:p>
-      <w:pPr>
-        <w:pStyle w:val="HTMLpr-formatado"/>
-        <w:rPr>
-          <w:color w:val="000000"/>
-          <w:highlight w:val="magenta"/>
-          <w:lang w:val="en-GB"/>
-        </w:rPr>
-      </w:pPr>
-      <w:r>
-        <w:rPr>
-          <w:color w:val="000000"/>
-          <w:highlight w:val="magenta"/>
-          <w:lang w:val="en-GB"/>
-        </w:rPr>
-        <w:t xml:space="preserve">   document and that OAuth 1.0 is used only to support existing</w:t>
-      </w:r>
-    </w:p>
-    <w:p>
-      <w:pPr>
-        <w:pStyle w:val="HTMLpr-formatado"/>
-        <w:rPr>
-          <w:color w:val="000000"/>
-          <w:highlight w:val="magenta"/>
-          <w:lang w:val="en-GB"/>
-        </w:rPr>
-      </w:pPr>
-      <w:r>
-        <w:rPr>
-          <w:color w:val="000000"/>
-          <w:highlight w:val="magenta"/>
-          <w:lang w:val="en-GB"/>
-        </w:rPr>
-        <w:t xml:space="preserve">   deployments.  The OAuth 2.0 protocol shares very few implementation</w:t>
-      </w:r>
-    </w:p>
-    <w:p>
-      <w:pPr>
-        <w:pStyle w:val="HTMLpr-formatado"/>
-        <w:rPr>
-          <w:color w:val="000000"/>
-          <w:highlight w:val="magenta"/>
-          <w:lang w:val="en-GB"/>
-        </w:rPr>
-      </w:pPr>
-      <w:r>
-        <w:rPr>
-          <w:color w:val="000000"/>
-          <w:highlight w:val="magenta"/>
-          <w:lang w:val="en-GB"/>
-        </w:rPr>
-        <w:t xml:space="preserve">   details with the OAuth 1.0 protocol.  Implementers familiar with</w:t>
-      </w:r>
-    </w:p>
-    <w:p>
-      <w:pPr>
-        <w:pStyle w:val="HTMLpr-formatado"/>
-        <w:rPr>
-          <w:color w:val="000000"/>
-          <w:highlight w:val="magenta"/>
-          <w:lang w:val="en-GB"/>
-        </w:rPr>
-      </w:pPr>
-      <w:r>
-        <w:rPr>
-          <w:color w:val="000000"/>
-          <w:highlight w:val="magenta"/>
-          <w:lang w:val="en-GB"/>
-        </w:rPr>
-        <w:t xml:space="preserve">   OAuth 1.0 should approach this document without any assumptions as to</w:t>
-      </w:r>
-    </w:p>
-    <w:p>
-      <w:pPr>
-        <w:pStyle w:val="HTMLpr-formatado"/>
-        <w:rPr>
-          <w:color w:val="000000"/>
-        </w:rPr>
-      </w:pPr>
-      <w:r>
-        <w:rPr>
-          <w:color w:val="000000"/>
-          <w:highlight w:val="magenta"/>
-          <w:lang w:val="en-GB"/>
-        </w:rPr>
-        <w:t xml:space="preserve">   </w:t>
-      </w:r>
-      <w:proofErr w:type="spellStart"/>
-      <w:r>
-        <w:rPr>
-          <w:color w:val="000000"/>
-          <w:highlight w:val="magenta"/>
-        </w:rPr>
-        <w:t>its</w:t>
-      </w:r>
-      <w:proofErr w:type="spellEnd"/>
-      <w:r>
-        <w:rPr>
-          <w:color w:val="000000"/>
-          <w:highlight w:val="magenta"/>
-        </w:rPr>
-        <w:t xml:space="preserve"> </w:t>
-      </w:r>
-      <w:proofErr w:type="spellStart"/>
-      <w:r>
-        <w:rPr>
-          <w:color w:val="000000"/>
-          <w:highlight w:val="magenta"/>
-        </w:rPr>
-        <w:t>structure</w:t>
-      </w:r>
-      <w:proofErr w:type="spellEnd"/>
-      <w:r>
-        <w:rPr>
-          <w:color w:val="000000"/>
-          <w:highlight w:val="magenta"/>
-        </w:rPr>
-        <w:t xml:space="preserve"> </w:t>
-      </w:r>
-      <w:proofErr w:type="spellStart"/>
-      <w:r>
-        <w:rPr>
-          <w:color w:val="000000"/>
-          <w:highlight w:val="magenta"/>
-        </w:rPr>
-        <w:t>and</w:t>
-      </w:r>
-      <w:proofErr w:type="spellEnd"/>
-      <w:r>
-        <w:rPr>
-          <w:color w:val="000000"/>
-          <w:highlight w:val="magenta"/>
-        </w:rPr>
-        <w:t xml:space="preserve"> </w:t>
-      </w:r>
-      <w:proofErr w:type="spellStart"/>
-      <w:r>
-        <w:rPr>
-          <w:color w:val="000000"/>
-          <w:highlight w:val="magenta"/>
-        </w:rPr>
-        <w:t>details</w:t>
-      </w:r>
-      <w:proofErr w:type="spellEnd"/>
-      <w:r>
-        <w:rPr>
-          <w:color w:val="000000"/>
-          <w:highlight w:val="magenta"/>
-        </w:rPr>
-        <w:t>.</w:t>
-      </w:r>
-    </w:p>
-    <w:p>
-      <w:pPr>
-        <w:rPr>
-          <w:sz w:val="24"/>
-          <w:szCs w:val="24"/>
-        </w:rPr>
-      </w:pPr>
-    </w:p>
-    <w:p>
-      <w:pPr>
-        <w:rPr>
-          <w:sz w:val="24"/>
-          <w:szCs w:val="24"/>
+        <w:rPr>
+          <w:sz w:val="24"/>
+          <w:szCs w:val="24"/>
+          <w:lang w:val="en-US"/>
+        </w:rPr>
+      </w:pPr>
+    </w:p>
+    <w:p>
+      <w:pPr>
+        <w:rPr>
+          <w:sz w:val="24"/>
+          <w:szCs w:val="24"/>
+          <w:lang w:val="en-US"/>
         </w:rPr>
       </w:pPr>
     </w:p>
@@ -3083,96 +1702,84 @@
           <w:b/>
           <w:sz w:val="24"/>
           <w:szCs w:val="24"/>
-        </w:rPr>
-      </w:pPr>
-      <w:r>
-        <w:rPr>
-          <w:rFonts w:ascii="Calibri" w:hAnsi="Calibri" w:cs="Calibri"/>
-          <w:b/>
-          <w:sz w:val="24"/>
-          <w:szCs w:val="24"/>
-        </w:rPr>
-        <w:t xml:space="preserve">3. No contexto do fluxo </w:t>
-      </w:r>
-      <w:proofErr w:type="spellStart"/>
-      <w:r>
-        <w:rPr>
-          <w:rFonts w:ascii="Calibri" w:hAnsi="Calibri" w:cs="Calibri"/>
-          <w:b/>
-          <w:sz w:val="24"/>
-          <w:szCs w:val="24"/>
-        </w:rPr>
-        <w:t>authorization</w:t>
-      </w:r>
-      <w:proofErr w:type="spellEnd"/>
-      <w:r>
-        <w:rPr>
-          <w:rFonts w:ascii="Calibri" w:hAnsi="Calibri" w:cs="Calibri"/>
-          <w:b/>
-          <w:sz w:val="24"/>
-          <w:szCs w:val="24"/>
-        </w:rPr>
-        <w:t xml:space="preserve"> </w:t>
-      </w:r>
-      <w:proofErr w:type="spellStart"/>
-      <w:r>
-        <w:rPr>
-          <w:rFonts w:ascii="Calibri" w:hAnsi="Calibri" w:cs="Calibri"/>
-          <w:b/>
-          <w:sz w:val="24"/>
-          <w:szCs w:val="24"/>
-        </w:rPr>
-        <w:t>code</w:t>
-      </w:r>
-      <w:proofErr w:type="spellEnd"/>
-      <w:r>
-        <w:rPr>
-          <w:rFonts w:ascii="Calibri" w:hAnsi="Calibri" w:cs="Calibri"/>
-          <w:b/>
-          <w:sz w:val="24"/>
-          <w:szCs w:val="24"/>
-        </w:rPr>
-        <w:t xml:space="preserve"> do protocolo </w:t>
-      </w:r>
-      <w:proofErr w:type="spellStart"/>
-      <w:r>
-        <w:rPr>
-          <w:rFonts w:ascii="Calibri" w:hAnsi="Calibri" w:cs="Calibri"/>
-          <w:b/>
-          <w:sz w:val="24"/>
-          <w:szCs w:val="24"/>
-        </w:rPr>
-        <w:t>OpenID</w:t>
-      </w:r>
-      <w:proofErr w:type="spellEnd"/>
-      <w:r>
-        <w:rPr>
-          <w:rFonts w:ascii="Calibri" w:hAnsi="Calibri" w:cs="Calibri"/>
-          <w:b/>
-          <w:sz w:val="24"/>
-          <w:szCs w:val="24"/>
-        </w:rPr>
-        <w:t xml:space="preserve"> </w:t>
-      </w:r>
-      <w:proofErr w:type="spellStart"/>
-      <w:r>
-        <w:rPr>
-          <w:rFonts w:ascii="Calibri" w:hAnsi="Calibri" w:cs="Calibri"/>
-          <w:b/>
-          <w:sz w:val="24"/>
-          <w:szCs w:val="24"/>
-        </w:rPr>
-        <w:t>Connect</w:t>
-      </w:r>
-      <w:proofErr w:type="spellEnd"/>
-      <w:r>
-        <w:rPr>
-          <w:rFonts w:ascii="Calibri" w:hAnsi="Calibri" w:cs="Calibri"/>
-          <w:b/>
-          <w:sz w:val="24"/>
-          <w:szCs w:val="24"/>
-        </w:rPr>
-        <w:t>:</w:t>
+          <w:lang w:val="en-US"/>
+        </w:rPr>
+      </w:pPr>
+      <w:r>
+        <w:rPr>
+          <w:rFonts w:ascii="Calibri" w:hAnsi="Calibri" w:cs="Calibri"/>
+          <w:b/>
+          <w:sz w:val="24"/>
+          <w:szCs w:val="24"/>
+          <w:lang w:val="en-US"/>
+        </w:rPr>
+        <w:t xml:space="preserve">3. No </w:t>
+      </w:r>
+      <w:proofErr w:type="spellStart"/>
+      <w:r>
+        <w:rPr>
+          <w:rFonts w:ascii="Calibri" w:hAnsi="Calibri" w:cs="Calibri"/>
+          <w:b/>
+          <w:sz w:val="24"/>
+          <w:szCs w:val="24"/>
+          <w:lang w:val="en-US"/>
+        </w:rPr>
+        <w:t>contexto</w:t>
+      </w:r>
+      <w:proofErr w:type="spellEnd"/>
+      <w:r>
+        <w:rPr>
+          <w:rFonts w:ascii="Calibri" w:hAnsi="Calibri" w:cs="Calibri"/>
+          <w:b/>
+          <w:sz w:val="24"/>
+          <w:szCs w:val="24"/>
+          <w:lang w:val="en-US"/>
+        </w:rPr>
+        <w:t xml:space="preserve"> do </w:t>
+      </w:r>
+      <w:proofErr w:type="spellStart"/>
+      <w:r>
+        <w:rPr>
+          <w:rFonts w:ascii="Calibri" w:hAnsi="Calibri" w:cs="Calibri"/>
+          <w:b/>
+          <w:sz w:val="24"/>
+          <w:szCs w:val="24"/>
+          <w:lang w:val="en-US"/>
+        </w:rPr>
+        <w:t>fluxo</w:t>
+      </w:r>
+      <w:proofErr w:type="spellEnd"/>
+      <w:r>
+        <w:rPr>
+          <w:rFonts w:ascii="Calibri" w:hAnsi="Calibri" w:cs="Calibri"/>
+          <w:b/>
+          <w:sz w:val="24"/>
+          <w:szCs w:val="24"/>
+          <w:lang w:val="en-US"/>
+        </w:rPr>
+        <w:t xml:space="preserve"> authorization code do </w:t>
+      </w:r>
+      <w:proofErr w:type="spellStart"/>
+      <w:r>
+        <w:rPr>
+          <w:rFonts w:ascii="Calibri" w:hAnsi="Calibri" w:cs="Calibri"/>
+          <w:b/>
+          <w:sz w:val="24"/>
+          <w:szCs w:val="24"/>
+          <w:lang w:val="en-US"/>
+        </w:rPr>
+        <w:t>protocolo</w:t>
+      </w:r>
+      <w:proofErr w:type="spellEnd"/>
+      <w:r>
+        <w:rPr>
+          <w:rFonts w:ascii="Calibri" w:hAnsi="Calibri" w:cs="Calibri"/>
+          <w:b/>
+          <w:sz w:val="24"/>
+          <w:szCs w:val="24"/>
+          <w:lang w:val="en-US"/>
+        </w:rPr>
+        <w:t xml:space="preserve"> OpenID Connect:</w:t>
       </w:r>
     </w:p>
     <w:p>
@@ -3232,6 +1839,7 @@
           <w:szCs w:val="20"/>
         </w:rPr>
       </w:pPr>
+      <w:bookmarkStart w:id="0" w:name="_GoBack"/>
       <w:proofErr w:type="spellStart"/>
       <w:r>
         <w:rPr>
@@ -3400,8 +2008,6 @@
         </w:rPr>
         <w:t xml:space="preserve">ador autentificado e serve para </w:t>
       </w:r>
-      <w:bookmarkStart w:id="0" w:name="_GoBack"/>
-      <w:bookmarkEnd w:id="0"/>
       <w:r>
         <w:rPr>
           <w:rFonts w:ascii="Calibri" w:hAnsi="Calibri" w:cs="Calibri"/>
@@ -3485,6 +2091,7 @@
         <w:t>.</w:t>
       </w:r>
     </w:p>
+    <w:bookmarkEnd w:id="0"/>
     <w:p>
       <w:pPr>
         <w:autoSpaceDE w:val="0"/>
@@ -3678,13 +2285,7 @@
         <w:rPr>
           <w:rFonts w:ascii="Calibri" w:hAnsi="Calibri" w:cs="Calibri"/>
         </w:rPr>
-        <w:t>, s</w:t>
-      </w:r>
-      <w:r>
-        <w:rPr>
-          <w:rFonts w:ascii="Calibri" w:hAnsi="Calibri" w:cs="Calibri"/>
-        </w:rPr>
-        <w:t xml:space="preserve">endo o </w:t>
+        <w:t xml:space="preserve">, sendo o </w:t>
       </w:r>
       <w:proofErr w:type="spellStart"/>
       <w:r>
@@ -3726,31 +2327,7 @@
         <w:rPr>
           <w:rFonts w:ascii="Calibri" w:hAnsi="Calibri" w:cs="Calibri"/>
         </w:rPr>
-        <w:t>um servidor que estamos a aceder na qual irá direcionar</w:t>
-      </w:r>
-      <w:r>
-        <w:rPr>
-          <w:rFonts w:ascii="Calibri" w:hAnsi="Calibri" w:cs="Calibri"/>
-        </w:rPr>
-        <w:t xml:space="preserve"> </w:t>
-      </w:r>
-      <w:r>
-        <w:rPr>
-          <w:rFonts w:ascii="Calibri" w:hAnsi="Calibri" w:cs="Calibri"/>
-        </w:rPr>
-        <w:t>para um servidor autentif</w:t>
-      </w:r>
-      <w:r>
-        <w:rPr>
-          <w:rFonts w:ascii="Calibri" w:hAnsi="Calibri" w:cs="Calibri"/>
-        </w:rPr>
-        <w:t>icador</w:t>
-      </w:r>
-      <w:r>
-        <w:rPr>
-          <w:rFonts w:ascii="Calibri" w:hAnsi="Calibri" w:cs="Calibri"/>
-        </w:rPr>
-        <w:t>.</w:t>
+        <w:t>um servidor que estamos a aceder na qual irá direcionar para um servidor autentificador.</w:t>
       </w:r>
     </w:p>
     <w:p>
@@ -3776,7 +2353,6 @@
           <w:rFonts w:ascii="Verdana" w:hAnsi="Verdana"/>
           <w:color w:val="000000"/>
           <w:shd w:val="clear" w:color="auto" w:fill="FFFFFF"/>
-          <w:lang w:val="en-GB"/>
         </w:rPr>
       </w:pPr>
       <w:r>
@@ -3888,553 +2464,8 @@
           <w:rFonts w:ascii="CMR10" w:hAnsi="CMR10" w:cs="CMR10"/>
           <w:sz w:val="20"/>
           <w:szCs w:val="20"/>
-          <w:lang w:val="en-GB"/>
-        </w:rPr>
-      </w:pPr>
-    </w:p>
-    <w:p>
-      <w:pPr>
-        <w:autoSpaceDE w:val="0"/>
-        <w:autoSpaceDN w:val="0"/>
-        <w:adjustRightInd w:val="0"/>
-        <w:spacing w:after="0" w:line="240" w:lineRule="auto"/>
-        <w:rPr>
-          <w:rFonts w:ascii="CMR10" w:hAnsi="CMR10" w:cs="CMR10"/>
-          <w:sz w:val="20"/>
-          <w:szCs w:val="20"/>
-          <w:lang w:val="en-GB"/>
-        </w:rPr>
-      </w:pPr>
-    </w:p>
-    <w:p>
-      <w:pPr>
-        <w:autoSpaceDE w:val="0"/>
-        <w:autoSpaceDN w:val="0"/>
-        <w:adjustRightInd w:val="0"/>
-        <w:spacing w:after="0" w:line="240" w:lineRule="auto"/>
-        <w:rPr>
-          <w:rFonts w:ascii="CMR10" w:hAnsi="CMR10" w:cs="CMR10"/>
-          <w:sz w:val="20"/>
-          <w:szCs w:val="20"/>
-          <w:highlight w:val="green"/>
-        </w:rPr>
-      </w:pPr>
-      <w:r>
-        <w:rPr>
-          <w:rFonts w:ascii="CMR10" w:hAnsi="CMR10" w:cs="CMR10"/>
-          <w:sz w:val="20"/>
-          <w:szCs w:val="20"/>
-          <w:highlight w:val="green"/>
-        </w:rPr>
-        <w:t>4. Considere o modelo RBAC</w:t>
-      </w:r>
-      <w:r>
-        <w:rPr>
-          <w:rFonts w:ascii="CMR7" w:hAnsi="CMR7" w:cs="CMR7"/>
-          <w:sz w:val="14"/>
-          <w:szCs w:val="14"/>
-          <w:highlight w:val="green"/>
-        </w:rPr>
-        <w:t xml:space="preserve">1 </w:t>
-      </w:r>
-      <w:r>
-        <w:rPr>
-          <w:rFonts w:ascii="CMR10" w:hAnsi="CMR10" w:cs="CMR10"/>
-          <w:sz w:val="20"/>
-          <w:szCs w:val="20"/>
-          <w:highlight w:val="green"/>
-        </w:rPr>
-        <w:t xml:space="preserve">(RBAC com hierarquia de </w:t>
-      </w:r>
-      <w:r>
-        <w:rPr>
-          <w:rFonts w:ascii="CMTI10" w:hAnsi="CMTI10" w:cs="CMTI10"/>
-          <w:sz w:val="20"/>
-          <w:szCs w:val="20"/>
-          <w:highlight w:val="green"/>
-        </w:rPr>
-        <w:t>roles</w:t>
-      </w:r>
-      <w:r>
-        <w:rPr>
-          <w:rFonts w:ascii="CMR10" w:hAnsi="CMR10" w:cs="CMR10"/>
-          <w:sz w:val="20"/>
-          <w:szCs w:val="20"/>
-          <w:highlight w:val="green"/>
-        </w:rPr>
-        <w:t>).</w:t>
-      </w:r>
-    </w:p>
-    <w:p>
-      <w:pPr>
-        <w:autoSpaceDE w:val="0"/>
-        <w:autoSpaceDN w:val="0"/>
-        <w:adjustRightInd w:val="0"/>
-        <w:spacing w:after="0" w:line="240" w:lineRule="auto"/>
-        <w:rPr>
-          <w:rFonts w:ascii="CMR10" w:hAnsi="CMR10" w:cs="CMR10"/>
-          <w:sz w:val="20"/>
-          <w:szCs w:val="20"/>
-          <w:highlight w:val="green"/>
-        </w:rPr>
-      </w:pPr>
-      <w:r>
-        <w:rPr>
-          <w:rFonts w:ascii="CMR10" w:hAnsi="CMR10" w:cs="CMR10"/>
-          <w:sz w:val="20"/>
-          <w:szCs w:val="20"/>
-          <w:highlight w:val="green"/>
-        </w:rPr>
-        <w:t xml:space="preserve">4.1. É possível existir uma sessão associada ao utilizador </w:t>
-      </w:r>
-      <w:r>
-        <w:rPr>
-          <w:rFonts w:ascii="CMMI10" w:hAnsi="CMMI10" w:cs="CMMI10"/>
-          <w:i/>
-          <w:sz w:val="20"/>
-          <w:szCs w:val="20"/>
-          <w:highlight w:val="green"/>
-        </w:rPr>
-        <w:t>u</w:t>
-      </w:r>
-      <w:r>
-        <w:rPr>
-          <w:rFonts w:ascii="CMMI10" w:hAnsi="CMMI10" w:cs="CMMI10"/>
-          <w:sz w:val="20"/>
-          <w:szCs w:val="20"/>
-          <w:highlight w:val="green"/>
-        </w:rPr>
-        <w:t xml:space="preserve"> </w:t>
-      </w:r>
-      <w:r>
-        <w:rPr>
-          <w:rFonts w:ascii="CMR10" w:hAnsi="CMR10" w:cs="CMR10"/>
-          <w:sz w:val="20"/>
-          <w:szCs w:val="20"/>
-          <w:highlight w:val="green"/>
-        </w:rPr>
-        <w:t xml:space="preserve">e com o </w:t>
-      </w:r>
-      <w:r>
-        <w:rPr>
-          <w:rFonts w:ascii="CMTI10" w:hAnsi="CMTI10" w:cs="CMTI10"/>
-          <w:sz w:val="20"/>
-          <w:szCs w:val="20"/>
-          <w:highlight w:val="green"/>
-        </w:rPr>
-        <w:t xml:space="preserve">role </w:t>
-      </w:r>
-      <w:r>
-        <w:rPr>
-          <w:rFonts w:ascii="CMMI10" w:hAnsi="CMMI10" w:cs="CMMI10"/>
-          <w:i/>
-          <w:sz w:val="20"/>
-          <w:szCs w:val="20"/>
-          <w:highlight w:val="green"/>
-        </w:rPr>
-        <w:t>r</w:t>
-      </w:r>
-      <w:r>
-        <w:rPr>
-          <w:rFonts w:ascii="CMMI10" w:hAnsi="CMMI10" w:cs="CMMI10"/>
-          <w:sz w:val="20"/>
-          <w:szCs w:val="20"/>
-          <w:highlight w:val="green"/>
-        </w:rPr>
-        <w:t xml:space="preserve"> </w:t>
-      </w:r>
-      <w:r>
-        <w:rPr>
-          <w:rFonts w:ascii="CMR10" w:hAnsi="CMR10" w:cs="CMR10"/>
-          <w:sz w:val="20"/>
-          <w:szCs w:val="20"/>
-          <w:highlight w:val="green"/>
-        </w:rPr>
-        <w:t>ativo, sem que (</w:t>
-      </w:r>
-      <w:r>
-        <w:rPr>
-          <w:rFonts w:ascii="CMMI10" w:hAnsi="CMMI10" w:cs="CMMI10"/>
-          <w:sz w:val="20"/>
-          <w:szCs w:val="20"/>
-          <w:highlight w:val="green"/>
-        </w:rPr>
-        <w:t>u; r</w:t>
-      </w:r>
-      <w:r>
-        <w:rPr>
-          <w:rFonts w:ascii="CMR10" w:hAnsi="CMR10" w:cs="CMR10"/>
-          <w:sz w:val="20"/>
-          <w:szCs w:val="20"/>
-          <w:highlight w:val="green"/>
-        </w:rPr>
-        <w:t>) esteja na</w:t>
-      </w:r>
-    </w:p>
-    <w:p>
-      <w:pPr>
-        <w:autoSpaceDE w:val="0"/>
-        <w:autoSpaceDN w:val="0"/>
-        <w:adjustRightInd w:val="0"/>
-        <w:spacing w:after="0" w:line="240" w:lineRule="auto"/>
-        <w:rPr>
-          <w:rFonts w:ascii="CMR10" w:hAnsi="CMR10" w:cs="CMR10"/>
-          <w:sz w:val="20"/>
-          <w:szCs w:val="20"/>
-          <w:highlight w:val="green"/>
-        </w:rPr>
-      </w:pPr>
-      <w:r>
-        <w:rPr>
-          <w:rFonts w:ascii="CMR10" w:hAnsi="CMR10" w:cs="CMR10"/>
-          <w:sz w:val="20"/>
-          <w:szCs w:val="20"/>
-          <w:highlight w:val="green"/>
-        </w:rPr>
-        <w:t xml:space="preserve">relação </w:t>
-      </w:r>
-      <w:proofErr w:type="spellStart"/>
-      <w:r>
-        <w:rPr>
-          <w:rFonts w:ascii="CMTI10" w:hAnsi="CMTI10" w:cs="CMTI10"/>
-          <w:i/>
-          <w:sz w:val="20"/>
-          <w:szCs w:val="20"/>
-          <w:highlight w:val="green"/>
-        </w:rPr>
-        <w:t>user</w:t>
-      </w:r>
-      <w:proofErr w:type="spellEnd"/>
-      <w:r>
-        <w:rPr>
-          <w:rFonts w:ascii="CMTI10" w:hAnsi="CMTI10" w:cs="CMTI10"/>
-          <w:i/>
-          <w:sz w:val="20"/>
-          <w:szCs w:val="20"/>
-          <w:highlight w:val="green"/>
-        </w:rPr>
-        <w:t xml:space="preserve"> </w:t>
-      </w:r>
-      <w:proofErr w:type="spellStart"/>
-      <w:r>
-        <w:rPr>
-          <w:rFonts w:ascii="CMTI10" w:hAnsi="CMTI10" w:cs="CMTI10"/>
-          <w:i/>
-          <w:sz w:val="20"/>
-          <w:szCs w:val="20"/>
-          <w:highlight w:val="green"/>
-        </w:rPr>
-        <w:t>assignment</w:t>
-      </w:r>
-      <w:proofErr w:type="spellEnd"/>
-      <w:r>
-        <w:rPr>
-          <w:rFonts w:ascii="CMTI10" w:hAnsi="CMTI10" w:cs="CMTI10"/>
-          <w:sz w:val="20"/>
-          <w:szCs w:val="20"/>
-          <w:highlight w:val="green"/>
-        </w:rPr>
-        <w:t xml:space="preserve"> </w:t>
-      </w:r>
-      <w:r>
-        <w:rPr>
-          <w:rFonts w:ascii="CMR10" w:hAnsi="CMR10" w:cs="CMR10"/>
-          <w:sz w:val="20"/>
-          <w:szCs w:val="20"/>
-          <w:highlight w:val="green"/>
-        </w:rPr>
-        <w:t>(UA)?</w:t>
-      </w:r>
-    </w:p>
-    <w:p>
-      <w:pPr>
-        <w:autoSpaceDE w:val="0"/>
-        <w:autoSpaceDN w:val="0"/>
-        <w:adjustRightInd w:val="0"/>
-        <w:spacing w:after="0" w:line="240" w:lineRule="auto"/>
-        <w:rPr>
-          <w:rFonts w:ascii="CMR10" w:hAnsi="CMR10" w:cs="CMR10"/>
-          <w:sz w:val="20"/>
-          <w:szCs w:val="20"/>
-          <w:highlight w:val="green"/>
-        </w:rPr>
-      </w:pPr>
-    </w:p>
-    <w:p>
-      <w:pPr>
-        <w:autoSpaceDE w:val="0"/>
-        <w:autoSpaceDN w:val="0"/>
-        <w:adjustRightInd w:val="0"/>
-        <w:spacing w:after="0" w:line="240" w:lineRule="auto"/>
-        <w:rPr>
-          <w:rFonts w:ascii="Arial" w:hAnsi="Arial" w:cs="Arial"/>
-          <w:color w:val="242729"/>
-          <w:sz w:val="23"/>
-          <w:szCs w:val="23"/>
-          <w:highlight w:val="green"/>
-          <w:shd w:val="clear" w:color="auto" w:fill="FFFFFF"/>
-          <w:lang w:val="en-GB"/>
-        </w:rPr>
-      </w:pPr>
-      <w:r>
-        <w:rPr>
-          <w:rStyle w:val="Forte"/>
-          <w:rFonts w:ascii="Arial" w:hAnsi="Arial" w:cs="Arial"/>
-          <w:color w:val="242729"/>
-          <w:sz w:val="23"/>
-          <w:szCs w:val="23"/>
-          <w:highlight w:val="green"/>
-          <w:bdr w:val="none" w:sz="0" w:space="0" w:color="auto" w:frame="1"/>
-          <w:shd w:val="clear" w:color="auto" w:fill="FFFFFF"/>
-          <w:lang w:val="en-GB"/>
-        </w:rPr>
-        <w:lastRenderedPageBreak/>
-        <w:t>Hierarchical RBAC</w:t>
-      </w:r>
-      <w:r>
-        <w:rPr>
-          <w:rFonts w:ascii="Arial" w:hAnsi="Arial" w:cs="Arial"/>
-          <w:color w:val="242729"/>
-          <w:sz w:val="23"/>
-          <w:szCs w:val="23"/>
-          <w:highlight w:val="green"/>
-          <w:shd w:val="clear" w:color="auto" w:fill="FFFFFF"/>
-          <w:lang w:val="en-GB"/>
-        </w:rPr>
-        <w:t> means that the roles are organised into a hierarchical structure (DAG or Tree), where 'higher' roles inherit all permissions from connected 'lower' roles. Hierarchical RBAC is further subdivided in General- and Restricted Hierarchical RBAC.</w:t>
-      </w:r>
-    </w:p>
-    <w:p>
-      <w:pPr>
-        <w:autoSpaceDE w:val="0"/>
-        <w:autoSpaceDN w:val="0"/>
-        <w:adjustRightInd w:val="0"/>
-        <w:spacing w:after="0" w:line="240" w:lineRule="auto"/>
-        <w:rPr>
-          <w:rFonts w:ascii="CMR10" w:hAnsi="CMR10" w:cs="CMR10"/>
-          <w:sz w:val="20"/>
-          <w:szCs w:val="20"/>
-          <w:highlight w:val="green"/>
-          <w:lang w:val="en-GB"/>
-        </w:rPr>
-      </w:pPr>
-      <w:r>
-        <w:rPr>
-          <w:rFonts w:ascii="CMR10" w:hAnsi="CMR10" w:cs="CMR10"/>
-          <w:sz w:val="20"/>
-          <w:szCs w:val="20"/>
-          <w:highlight w:val="green"/>
-          <w:lang w:val="en-GB"/>
-        </w:rPr>
-        <w:t>SIM???</w:t>
-      </w:r>
-    </w:p>
-    <w:p>
-      <w:pPr>
-        <w:autoSpaceDE w:val="0"/>
-        <w:autoSpaceDN w:val="0"/>
-        <w:adjustRightInd w:val="0"/>
-        <w:spacing w:after="0" w:line="240" w:lineRule="auto"/>
-        <w:rPr>
-          <w:rFonts w:ascii="CMR10" w:hAnsi="CMR10" w:cs="CMR10"/>
-          <w:sz w:val="20"/>
-          <w:szCs w:val="20"/>
-          <w:highlight w:val="green"/>
-          <w:lang w:val="en-GB"/>
-        </w:rPr>
-      </w:pPr>
-      <w:r>
-        <w:rPr>
-          <w:rFonts w:ascii="CMR10" w:hAnsi="CMR10" w:cs="CMR10"/>
-          <w:sz w:val="20"/>
-          <w:szCs w:val="20"/>
-          <w:highlight w:val="green"/>
-          <w:lang w:val="en-GB"/>
-        </w:rPr>
-        <w:t>NAO???</w:t>
-      </w:r>
-    </w:p>
-    <w:p>
-      <w:pPr>
-        <w:autoSpaceDE w:val="0"/>
-        <w:autoSpaceDN w:val="0"/>
-        <w:adjustRightInd w:val="0"/>
-        <w:spacing w:after="0" w:line="240" w:lineRule="auto"/>
-        <w:rPr>
-          <w:rFonts w:ascii="CMR10" w:hAnsi="CMR10" w:cs="CMR10"/>
-          <w:sz w:val="20"/>
-          <w:szCs w:val="20"/>
-          <w:highlight w:val="green"/>
-          <w:lang w:val="en-GB"/>
-        </w:rPr>
-      </w:pPr>
-    </w:p>
-    <w:p>
-      <w:pPr>
-        <w:autoSpaceDE w:val="0"/>
-        <w:autoSpaceDN w:val="0"/>
-        <w:adjustRightInd w:val="0"/>
-        <w:spacing w:after="0" w:line="240" w:lineRule="auto"/>
-        <w:rPr>
-          <w:rFonts w:ascii="CMR10" w:hAnsi="CMR10" w:cs="CMR10"/>
-          <w:sz w:val="20"/>
-          <w:szCs w:val="20"/>
-        </w:rPr>
-      </w:pPr>
-      <w:r>
-        <w:rPr>
-          <w:rFonts w:ascii="CMR10" w:hAnsi="CMR10" w:cs="CMR10"/>
-          <w:sz w:val="20"/>
-          <w:szCs w:val="20"/>
-          <w:highlight w:val="green"/>
-        </w:rPr>
-        <w:t xml:space="preserve">4.2. Qual a relação entre o </w:t>
-      </w:r>
-      <w:proofErr w:type="gramStart"/>
-      <w:r>
-        <w:rPr>
-          <w:rFonts w:ascii="CMR10" w:hAnsi="CMR10" w:cs="CMR10"/>
-          <w:sz w:val="20"/>
-          <w:szCs w:val="20"/>
-          <w:highlight w:val="green"/>
-        </w:rPr>
-        <w:t>principio</w:t>
-      </w:r>
-      <w:proofErr w:type="gramEnd"/>
-      <w:r>
-        <w:rPr>
-          <w:rFonts w:ascii="CMR10" w:hAnsi="CMR10" w:cs="CMR10"/>
-          <w:sz w:val="20"/>
-          <w:szCs w:val="20"/>
-          <w:highlight w:val="green"/>
-        </w:rPr>
-        <w:t xml:space="preserve"> de </w:t>
-      </w:r>
-      <w:proofErr w:type="spellStart"/>
-      <w:r>
-        <w:rPr>
-          <w:rFonts w:ascii="CMR10" w:hAnsi="CMR10" w:cs="CMR10"/>
-          <w:sz w:val="20"/>
-          <w:szCs w:val="20"/>
-          <w:highlight w:val="green"/>
-        </w:rPr>
-        <w:t>privilegios</w:t>
-      </w:r>
-      <w:proofErr w:type="spellEnd"/>
-      <w:r>
-        <w:rPr>
-          <w:rFonts w:ascii="CMR10" w:hAnsi="CMR10" w:cs="CMR10"/>
-          <w:sz w:val="20"/>
-          <w:szCs w:val="20"/>
-          <w:highlight w:val="green"/>
-        </w:rPr>
-        <w:t xml:space="preserve"> </w:t>
-      </w:r>
-      <w:proofErr w:type="spellStart"/>
-      <w:r>
-        <w:rPr>
-          <w:rFonts w:ascii="CMR10" w:hAnsi="CMR10" w:cs="CMR10"/>
-          <w:sz w:val="20"/>
-          <w:szCs w:val="20"/>
-          <w:highlight w:val="green"/>
-        </w:rPr>
-        <w:t>mi</w:t>
-      </w:r>
-      <w:r>
-        <w:rPr>
-          <w:rFonts w:ascii="CMR10" w:hAnsi="CMR10" w:cs="CMR10"/>
-          <w:sz w:val="20"/>
-          <w:szCs w:val="20"/>
-          <w:highlight w:val="green"/>
-        </w:rPr>
-        <w:t>nimos</w:t>
-      </w:r>
-      <w:proofErr w:type="spellEnd"/>
-      <w:r>
-        <w:rPr>
-          <w:rFonts w:ascii="CMR10" w:hAnsi="CMR10" w:cs="CMR10"/>
-          <w:sz w:val="20"/>
-          <w:szCs w:val="20"/>
-          <w:highlight w:val="green"/>
-        </w:rPr>
-        <w:t xml:space="preserve"> e o conceito de</w:t>
-      </w:r>
-      <w:r>
-        <w:rPr>
-          <w:rFonts w:ascii="CMR10" w:hAnsi="CMR10" w:cs="CMR10"/>
-          <w:sz w:val="20"/>
-          <w:szCs w:val="20"/>
-          <w:highlight w:val="green"/>
-        </w:rPr>
-        <w:t xml:space="preserve"> </w:t>
-      </w:r>
-      <w:proofErr w:type="spellStart"/>
-      <w:r>
-        <w:rPr>
-          <w:rFonts w:ascii="CMR10" w:hAnsi="CMR10" w:cs="CMR10"/>
-          <w:sz w:val="20"/>
-          <w:szCs w:val="20"/>
-          <w:highlight w:val="green"/>
-        </w:rPr>
-        <w:t>sessao</w:t>
-      </w:r>
-      <w:proofErr w:type="spellEnd"/>
-      <w:r>
-        <w:rPr>
-          <w:rFonts w:ascii="CMR10" w:hAnsi="CMR10" w:cs="CMR10"/>
-          <w:sz w:val="20"/>
-          <w:szCs w:val="20"/>
-          <w:highlight w:val="green"/>
-        </w:rPr>
-        <w:t xml:space="preserve"> na </w:t>
-      </w:r>
-      <w:proofErr w:type="spellStart"/>
-      <w:r>
-        <w:rPr>
-          <w:rFonts w:ascii="CMR10" w:hAnsi="CMR10" w:cs="CMR10"/>
-          <w:sz w:val="20"/>
-          <w:szCs w:val="20"/>
-          <w:highlight w:val="green"/>
-        </w:rPr>
-        <w:t>fami</w:t>
-      </w:r>
-      <w:r>
-        <w:rPr>
-          <w:rFonts w:ascii="CMR10" w:hAnsi="CMR10" w:cs="CMR10"/>
-          <w:sz w:val="20"/>
-          <w:szCs w:val="20"/>
-          <w:highlight w:val="green"/>
-        </w:rPr>
-        <w:t>lia</w:t>
-      </w:r>
-      <w:proofErr w:type="spellEnd"/>
-      <w:r>
-        <w:rPr>
-          <w:rFonts w:ascii="CMR10" w:hAnsi="CMR10" w:cs="CMR10"/>
-          <w:sz w:val="20"/>
-          <w:szCs w:val="20"/>
-          <w:highlight w:val="green"/>
-        </w:rPr>
-        <w:t xml:space="preserve"> de modelos </w:t>
-      </w:r>
-      <w:r>
-        <w:rPr>
-          <w:rFonts w:ascii="CMMI10" w:hAnsi="CMMI10" w:cs="CMMI10"/>
-          <w:sz w:val="20"/>
-          <w:szCs w:val="20"/>
-          <w:highlight w:val="green"/>
-        </w:rPr>
-        <w:t>RBAC</w:t>
-      </w:r>
-      <w:r>
-        <w:rPr>
-          <w:rFonts w:ascii="CMR10" w:hAnsi="CMR10" w:cs="CMR10"/>
-          <w:sz w:val="20"/>
-          <w:szCs w:val="20"/>
-          <w:highlight w:val="green"/>
-        </w:rPr>
-        <w:t>?</w:t>
-      </w:r>
+        </w:rPr>
+      </w:pPr>
     </w:p>
     <w:p>
       <w:pPr>

</xml_diff>